<commit_message>
Update the setup doc
</commit_message>
<xml_diff>
--- a/Introduction/hewei-material/3.Environment_Setup/Env_Setup_Lab1.docx
+++ b/Introduction/hewei-material/3.Environment_Setup/Env_Setup_Lab1.docx
@@ -19,19 +19,19 @@
           <w:sz w:val="36"/>
           <w:szCs w:val="36"/>
         </w:rPr>
-        <w:t>Python In Finance Lab1</w:t>
-      </w:r>
-    </w:p>
-    <w:p>
-      <w:pPr>
-        <w:jc w:val="center"/>
+        <w:t xml:space="preserve">Python </w:t>
+      </w:r>
+      <w:proofErr w:type="gramStart"/>
+      <w:r>
         <w:rPr>
           <w:b/>
           <w:bCs/>
           <w:sz w:val="36"/>
           <w:szCs w:val="36"/>
         </w:rPr>
-      </w:pPr>
+        <w:t>In</w:t>
+      </w:r>
+      <w:proofErr w:type="gramEnd"/>
       <w:r>
         <w:rPr>
           <w:b/>
@@ -39,6 +39,26 @@
           <w:sz w:val="36"/>
           <w:szCs w:val="36"/>
         </w:rPr>
+        <w:t xml:space="preserve"> Finance Lab1</w:t>
+      </w:r>
+    </w:p>
+    <w:p>
+      <w:pPr>
+        <w:jc w:val="center"/>
+        <w:rPr>
+          <w:b/>
+          <w:bCs/>
+          <w:sz w:val="36"/>
+          <w:szCs w:val="36"/>
+        </w:rPr>
+      </w:pPr>
+      <w:r>
+        <w:rPr>
+          <w:b/>
+          <w:bCs/>
+          <w:sz w:val="36"/>
+          <w:szCs w:val="36"/>
+        </w:rPr>
         <w:t>Software Installation</w:t>
       </w:r>
     </w:p>
@@ -54,6 +74,11 @@
     </w:p>
     <w:p>
       <w:pPr>
+        <w:pStyle w:val="ListParagraph"/>
+        <w:numPr>
+          <w:ilvl w:val="0"/>
+          <w:numId w:val="4"/>
+        </w:numPr>
         <w:rPr>
           <w:b/>
           <w:bCs/>
@@ -71,53 +96,86 @@
         <w:t>System requirement</w:t>
       </w:r>
     </w:p>
-    <w:p>
-      <w:r>
-        <w:t>==================</w:t>
-      </w:r>
-    </w:p>
-    <w:p>
-      <w:pPr>
+    <w:p/>
+    <w:p>
+      <w:pPr>
+        <w:ind w:left="360"/>
         <w:rPr>
           <w:b/>
           <w:bCs/>
+          <w:sz w:val="28"/>
+          <w:szCs w:val="28"/>
         </w:rPr>
       </w:pPr>
       <w:r>
         <w:rPr>
           <w:b/>
           <w:bCs/>
-        </w:rPr>
-        <w:t>Hardware requirements</w:t>
-      </w:r>
-    </w:p>
-    <w:p>
-      <w:r>
-        <w:t>32- or 64-bit computer.</w:t>
-      </w:r>
-    </w:p>
-    <w:p>
-      <w:r>
-        <w:t>Minimum 3 GB disk space to download and install.</w:t>
-      </w:r>
-    </w:p>
-    <w:p/>
-    <w:p>
-      <w:pPr>
+          <w:sz w:val="28"/>
+          <w:szCs w:val="28"/>
+        </w:rPr>
+        <w:t xml:space="preserve">1.1 </w:t>
+      </w:r>
+      <w:r>
         <w:rPr>
           <w:b/>
           <w:bCs/>
-        </w:rPr>
-      </w:pPr>
-      <w:r>
+          <w:sz w:val="28"/>
+          <w:szCs w:val="28"/>
+        </w:rPr>
+        <w:t>Hardware requirements</w:t>
+      </w:r>
+    </w:p>
+    <w:p>
+      <w:pPr>
+        <w:ind w:left="360"/>
+      </w:pPr>
+      <w:r>
+        <w:t>32- or 64-bit computer.</w:t>
+      </w:r>
+    </w:p>
+    <w:p>
+      <w:pPr>
+        <w:ind w:left="360"/>
+      </w:pPr>
+      <w:r>
+        <w:t>Minimum 3 GB disk space to download and install.</w:t>
+      </w:r>
+    </w:p>
+    <w:p/>
+    <w:p>
+      <w:pPr>
+        <w:ind w:left="360"/>
         <w:rPr>
           <w:b/>
           <w:bCs/>
+          <w:sz w:val="28"/>
+          <w:szCs w:val="28"/>
+        </w:rPr>
+      </w:pPr>
+      <w:r>
+        <w:rPr>
+          <w:b/>
+          <w:bCs/>
+          <w:sz w:val="28"/>
+          <w:szCs w:val="28"/>
+        </w:rPr>
+        <w:t xml:space="preserve">1.2 </w:t>
+      </w:r>
+      <w:r>
+        <w:rPr>
+          <w:b/>
+          <w:bCs/>
+          <w:sz w:val="28"/>
+          <w:szCs w:val="28"/>
         </w:rPr>
         <w:t>Software &amp; system requirements</w:t>
       </w:r>
     </w:p>
     <w:p>
+      <w:pPr>
+        <w:ind w:left="360"/>
+      </w:pPr>
       <w:r>
         <w:t>Client environment may be Windows, macOS</w:t>
       </w:r>
@@ -126,12 +184,63 @@
       </w:r>
     </w:p>
     <w:p>
+      <w:pPr>
+        <w:ind w:left="360"/>
+      </w:pPr>
       <w:r>
         <w:t xml:space="preserve">User Admin rights is required on the operating system. </w:t>
       </w:r>
     </w:p>
     <w:p/>
-    <w:p/>
+    <w:p>
+      <w:pPr>
+        <w:pStyle w:val="ListParagraph"/>
+        <w:numPr>
+          <w:ilvl w:val="0"/>
+          <w:numId w:val="4"/>
+        </w:numPr>
+        <w:rPr>
+          <w:b/>
+          <w:bCs/>
+          <w:sz w:val="28"/>
+          <w:szCs w:val="28"/>
+        </w:rPr>
+      </w:pPr>
+      <w:r>
+        <w:rPr>
+          <w:b/>
+          <w:bCs/>
+          <w:sz w:val="28"/>
+          <w:szCs w:val="28"/>
+        </w:rPr>
+        <w:t>Software installation</w:t>
+      </w:r>
+    </w:p>
+    <w:p>
+      <w:pPr>
+        <w:ind w:left="360"/>
+        <w:rPr>
+          <w:b/>
+          <w:bCs/>
+          <w:sz w:val="28"/>
+          <w:szCs w:val="28"/>
+        </w:rPr>
+      </w:pPr>
+      <w:r>
+        <w:rPr>
+          <w:b/>
+          <w:bCs/>
+          <w:sz w:val="28"/>
+          <w:szCs w:val="28"/>
+        </w:rPr>
+        <w:t>2.1 Anaconda installation</w:t>
+      </w:r>
+    </w:p>
+    <w:p>
+      <w:pPr>
+        <w:pStyle w:val="ListParagraph"/>
+      </w:pPr>
+    </w:p>
     <w:p>
       <w:pPr>
         <w:pStyle w:val="ListParagraph"/>
@@ -144,10 +253,15 @@
         <w:t xml:space="preserve">Download the </w:t>
       </w:r>
       <w:r>
-        <w:t>Anaconda</w:t>
-      </w:r>
-      <w:r>
-        <w:t xml:space="preserve"> software based on your Operating System from :  </w:t>
+        <w:t xml:space="preserve">Anaconda software based on your Operating System </w:t>
+      </w:r>
+      <w:proofErr w:type="gramStart"/>
+      <w:r>
+        <w:t>from :</w:t>
+      </w:r>
+      <w:proofErr w:type="gramEnd"/>
+      <w:r>
+        <w:t xml:space="preserve">  </w:t>
       </w:r>
       <w:hyperlink r:id="rId7" w:history="1">
         <w:r>
@@ -462,6 +576,9 @@
     </w:p>
     <w:p/>
     <w:p>
+      <w:pPr>
+        <w:ind w:firstLine="360"/>
+      </w:pPr>
       <w:r>
         <w:rPr>
           <w:noProof/>
@@ -517,24 +634,50 @@
       </w:r>
     </w:p>
     <w:p>
-      <w:r>
-        <w:t>When install completed, select the “Finish” .</w:t>
-      </w:r>
+      <w:pPr>
+        <w:ind w:firstLine="360"/>
+      </w:pPr>
+      <w:r>
+        <w:t>When install completed, select the “Finish</w:t>
+      </w:r>
+      <w:proofErr w:type="gramStart"/>
+      <w:r>
+        <w:t>” .</w:t>
+      </w:r>
+      <w:proofErr w:type="gramEnd"/>
     </w:p>
     <w:p/>
     <w:p>
       <w:pPr>
-        <w:rPr>
+        <w:pStyle w:val="ListParagraph"/>
+        <w:numPr>
+          <w:ilvl w:val="1"/>
+          <w:numId w:val="4"/>
+        </w:numPr>
+        <w:rPr>
+          <w:b/>
+          <w:bCs/>
           <w:sz w:val="28"/>
           <w:szCs w:val="28"/>
         </w:rPr>
       </w:pPr>
       <w:r>
         <w:rPr>
+          <w:b/>
+          <w:bCs/>
           <w:sz w:val="28"/>
           <w:szCs w:val="28"/>
         </w:rPr>
         <w:lastRenderedPageBreak/>
+        <w:t xml:space="preserve">  </w:t>
+      </w:r>
+      <w:r>
+        <w:rPr>
+          <w:b/>
+          <w:bCs/>
+          <w:sz w:val="28"/>
+          <w:szCs w:val="28"/>
+        </w:rPr>
         <w:t>GIT</w:t>
       </w:r>
     </w:p>
@@ -581,6 +724,9 @@
         <w:pStyle w:val="ListParagraph"/>
       </w:pPr>
       <w:r>
+        <w:rPr>
+          <w:noProof/>
+        </w:rPr>
         <w:drawing>
           <wp:inline distT="0" distB="0" distL="0" distR="0" wp14:anchorId="42D27BBA" wp14:editId="1FE15947">
             <wp:extent cx="4763165" cy="3686689"/>
@@ -622,8 +768,13 @@
       <w:pPr>
         <w:pStyle w:val="ListParagraph"/>
       </w:pPr>
-      <w:r>
-        <w:t>Select  “Next”</w:t>
+      <w:proofErr w:type="gramStart"/>
+      <w:r>
+        <w:t>Select  “</w:t>
+      </w:r>
+      <w:proofErr w:type="gramEnd"/>
+      <w:r>
+        <w:t>Next”</w:t>
       </w:r>
     </w:p>
     <w:p>
@@ -643,6 +794,9 @@
         <w:pStyle w:val="ListParagraph"/>
       </w:pPr>
       <w:r>
+        <w:rPr>
+          <w:noProof/>
+        </w:rPr>
         <w:drawing>
           <wp:inline distT="0" distB="0" distL="0" distR="0" wp14:anchorId="49D015E2" wp14:editId="4EE45425">
             <wp:extent cx="4753638" cy="3639058"/>
@@ -711,6 +865,9 @@
         <w:pStyle w:val="ListParagraph"/>
       </w:pPr>
       <w:r>
+        <w:rPr>
+          <w:noProof/>
+        </w:rPr>
         <w:drawing>
           <wp:inline distT="0" distB="0" distL="0" distR="0" wp14:anchorId="26640D4E" wp14:editId="675F2367">
             <wp:extent cx="4744112" cy="3686689"/>
@@ -751,6 +908,10 @@
     <w:p>
       <w:pPr>
         <w:pStyle w:val="ListParagraph"/>
+        <w:numPr>
+          <w:ilvl w:val="0"/>
+          <w:numId w:val="3"/>
+        </w:numPr>
       </w:pPr>
       <w:r>
         <w:t xml:space="preserve">Keep the default option and select “Next” </w:t>
@@ -766,6 +927,9 @@
         <w:pStyle w:val="ListParagraph"/>
       </w:pPr>
       <w:r>
+        <w:rPr>
+          <w:noProof/>
+        </w:rPr>
         <w:drawing>
           <wp:inline distT="0" distB="0" distL="0" distR="0" wp14:anchorId="1C5CAEBB" wp14:editId="2AA7F900">
             <wp:extent cx="4706007" cy="3667637"/>
@@ -808,6 +972,9 @@
         <w:pStyle w:val="ListParagraph"/>
       </w:pPr>
       <w:r>
+        <w:rPr>
+          <w:noProof/>
+        </w:rPr>
         <w:lastRenderedPageBreak/>
         <w:drawing>
           <wp:inline distT="0" distB="0" distL="0" distR="0" wp14:anchorId="1370360F" wp14:editId="52D689CE">
@@ -847,12 +1014,25 @@
       </w:r>
     </w:p>
     <w:p>
+      <w:pPr>
+        <w:pStyle w:val="ListParagraph"/>
+        <w:numPr>
+          <w:ilvl w:val="0"/>
+          <w:numId w:val="3"/>
+        </w:numPr>
+      </w:pPr>
       <w:r>
         <w:t>Keep the default setting and select “Next”</w:t>
       </w:r>
     </w:p>
     <w:p>
-      <w:r>
+      <w:pPr>
+        <w:ind w:firstLine="720"/>
+      </w:pPr>
+      <w:r>
+        <w:rPr>
+          <w:noProof/>
+        </w:rPr>
         <w:drawing>
           <wp:inline distT="0" distB="0" distL="0" distR="0" wp14:anchorId="5DF7F4F0" wp14:editId="0C7C9267">
             <wp:extent cx="4753638" cy="3667637"/>
@@ -892,7 +1072,13 @@
     </w:p>
     <w:p/>
     <w:p>
-      <w:r>
+      <w:pPr>
+        <w:ind w:firstLine="720"/>
+      </w:pPr>
+      <w:r>
+        <w:rPr>
+          <w:noProof/>
+        </w:rPr>
         <w:lastRenderedPageBreak/>
         <w:drawing>
           <wp:inline distT="0" distB="0" distL="0" distR="0" wp14:anchorId="0187E674" wp14:editId="55A0A6D6">
@@ -932,7 +1118,13 @@
       </w:r>
     </w:p>
     <w:p>
-      <w:r>
+      <w:pPr>
+        <w:ind w:firstLine="720"/>
+      </w:pPr>
+      <w:r>
+        <w:rPr>
+          <w:noProof/>
+        </w:rPr>
         <w:drawing>
           <wp:inline distT="0" distB="0" distL="0" distR="0" wp14:anchorId="19BA0ECB" wp14:editId="11D63C1E">
             <wp:extent cx="4763165" cy="3686689"/>
@@ -972,7 +1164,13 @@
     </w:p>
     <w:p/>
     <w:p>
-      <w:r>
+      <w:pPr>
+        <w:ind w:firstLine="720"/>
+      </w:pPr>
+      <w:r>
+        <w:rPr>
+          <w:noProof/>
+        </w:rPr>
         <w:lastRenderedPageBreak/>
         <w:drawing>
           <wp:inline distT="0" distB="0" distL="0" distR="0" wp14:anchorId="71787336" wp14:editId="34E8E4BD">
@@ -1013,7 +1211,13 @@
     </w:p>
     <w:p/>
     <w:p>
-      <w:r>
+      <w:pPr>
+        <w:ind w:firstLine="720"/>
+      </w:pPr>
+      <w:r>
+        <w:rPr>
+          <w:noProof/>
+        </w:rPr>
         <w:drawing>
           <wp:inline distT="0" distB="0" distL="0" distR="0" wp14:anchorId="34C9F65B" wp14:editId="42FCD55A">
             <wp:extent cx="4763165" cy="3696216"/>
@@ -1052,7 +1256,13 @@
       </w:r>
     </w:p>
     <w:p>
-      <w:r>
+      <w:pPr>
+        <w:ind w:firstLine="720"/>
+      </w:pPr>
+      <w:r>
+        <w:rPr>
+          <w:noProof/>
+        </w:rPr>
         <w:lastRenderedPageBreak/>
         <w:drawing>
           <wp:inline distT="0" distB="0" distL="0" distR="0" wp14:anchorId="24783457" wp14:editId="327CC233">
@@ -1092,7 +1302,13 @@
       </w:r>
     </w:p>
     <w:p>
-      <w:r>
+      <w:pPr>
+        <w:ind w:firstLine="720"/>
+      </w:pPr>
+      <w:r>
+        <w:rPr>
+          <w:noProof/>
+        </w:rPr>
         <w:drawing>
           <wp:inline distT="0" distB="0" distL="0" distR="0" wp14:anchorId="73ED45BC" wp14:editId="70994404">
             <wp:extent cx="4744112" cy="3705742"/>
@@ -1131,7 +1347,13 @@
       </w:r>
     </w:p>
     <w:p>
-      <w:r>
+      <w:pPr>
+        <w:ind w:firstLine="720"/>
+      </w:pPr>
+      <w:r>
+        <w:rPr>
+          <w:noProof/>
+        </w:rPr>
         <w:lastRenderedPageBreak/>
         <w:drawing>
           <wp:inline distT="0" distB="0" distL="0" distR="0" wp14:anchorId="1F690D99" wp14:editId="1C3B6E84">
@@ -1171,7 +1393,13 @@
       </w:r>
     </w:p>
     <w:p>
-      <w:r>
+      <w:pPr>
+        <w:ind w:firstLine="720"/>
+      </w:pPr>
+      <w:r>
+        <w:rPr>
+          <w:noProof/>
+        </w:rPr>
         <w:drawing>
           <wp:inline distT="0" distB="0" distL="0" distR="0" wp14:anchorId="22DB2EED" wp14:editId="4DA40D31">
             <wp:extent cx="4753638" cy="3686689"/>
@@ -1210,7 +1438,13 @@
       </w:r>
     </w:p>
     <w:p>
-      <w:r>
+      <w:pPr>
+        <w:ind w:firstLine="720"/>
+      </w:pPr>
+      <w:r>
+        <w:rPr>
+          <w:noProof/>
+        </w:rPr>
         <w:lastRenderedPageBreak/>
         <w:drawing>
           <wp:inline distT="0" distB="0" distL="0" distR="0" wp14:anchorId="271CAE14" wp14:editId="124EFDB9">
@@ -1250,7 +1484,13 @@
       </w:r>
     </w:p>
     <w:p>
-      <w:r>
+      <w:pPr>
+        <w:ind w:firstLine="720"/>
+      </w:pPr>
+      <w:r>
+        <w:rPr>
+          <w:noProof/>
+        </w:rPr>
         <w:drawing>
           <wp:inline distT="0" distB="0" distL="0" distR="0" wp14:anchorId="1614D4C7" wp14:editId="383387AC">
             <wp:extent cx="4772691" cy="3696216"/>
@@ -1289,7 +1529,13 @@
       </w:r>
     </w:p>
     <w:p>
-      <w:r>
+      <w:pPr>
+        <w:ind w:firstLine="720"/>
+      </w:pPr>
+      <w:r>
+        <w:rPr>
+          <w:noProof/>
+        </w:rPr>
         <w:lastRenderedPageBreak/>
         <w:drawing>
           <wp:inline distT="0" distB="0" distL="0" distR="0" wp14:anchorId="4A7F000E" wp14:editId="0531F254">
@@ -1330,11 +1576,21 @@
     </w:p>
     <w:p/>
     <w:p>
+      <w:pPr>
+        <w:pStyle w:val="ListParagraph"/>
+        <w:numPr>
+          <w:ilvl w:val="0"/>
+          <w:numId w:val="3"/>
+        </w:numPr>
+      </w:pPr>
       <w:r>
         <w:t>Register a new account in GITHUB</w:t>
       </w:r>
     </w:p>
     <w:p>
+      <w:pPr>
+        <w:ind w:left="720"/>
+      </w:pPr>
       <w:r>
         <w:t xml:space="preserve">Open browser and go to </w:t>
       </w:r>
@@ -1348,7 +1604,13 @@
       </w:hyperlink>
     </w:p>
     <w:p>
-      <w:r>
+      <w:pPr>
+        <w:ind w:firstLine="720"/>
+      </w:pPr>
+      <w:r>
+        <w:rPr>
+          <w:noProof/>
+        </w:rPr>
         <w:drawing>
           <wp:inline distT="0" distB="0" distL="0" distR="0" wp14:anchorId="722D179E" wp14:editId="413CD978">
             <wp:extent cx="5731510" cy="3713480"/>
@@ -1387,22 +1649,72 @@
       </w:r>
     </w:p>
     <w:p>
+      <w:pPr>
+        <w:ind w:firstLine="720"/>
+      </w:pPr>
       <w:r>
         <w:t>Enter a Username, Email and Password, then select “Sign up for GitHub”</w:t>
       </w:r>
     </w:p>
     <w:p>
-      <w:r>
+      <w:pPr>
+        <w:ind w:firstLine="720"/>
+        <w:rPr>
+          <w:color w:val="FF0000"/>
+        </w:rPr>
+      </w:pPr>
+      <w:r>
+        <w:rPr>
+          <w:b/>
+          <w:bCs/>
+          <w:color w:val="FF0000"/>
+        </w:rPr>
         <w:lastRenderedPageBreak/>
-        <w:t>Once the registration completed, please share your account name or email with the course lecturer.</w:t>
+        <w:t>Note</w:t>
+      </w:r>
+      <w:r>
+        <w:rPr>
+          <w:color w:val="FF0000"/>
+        </w:rPr>
+        <w:t xml:space="preserve">: </w:t>
+      </w:r>
+      <w:r>
+        <w:rPr>
+          <w:color w:val="FF0000"/>
+        </w:rPr>
+        <w:t xml:space="preserve">Once the registration completed, please </w:t>
+      </w:r>
+      <w:r>
+        <w:rPr>
+          <w:color w:val="FF0000"/>
+        </w:rPr>
+        <w:t>send</w:t>
+      </w:r>
+      <w:r>
+        <w:rPr>
+          <w:color w:val="FF0000"/>
+        </w:rPr>
+        <w:t xml:space="preserve"> your </w:t>
+      </w:r>
+      <w:r>
+        <w:rPr>
+          <w:color w:val="FF0000"/>
+        </w:rPr>
+        <w:t>user</w:t>
+      </w:r>
+      <w:r>
+        <w:rPr>
+          <w:color w:val="FF0000"/>
+        </w:rPr>
+        <w:t>name or email with the course lecturer.</w:t>
       </w:r>
     </w:p>
     <w:p/>
     <w:p/>
     <w:p/>
-    <w:p/>
-    <w:p>
-      <w:pPr>
+    <w:p>
+      <w:pPr>
+        <w:ind w:left="360"/>
         <w:rPr>
           <w:b/>
           <w:bCs/>
@@ -1417,51 +1729,25 @@
           <w:sz w:val="28"/>
           <w:szCs w:val="28"/>
         </w:rPr>
-        <w:t>My SQL</w:t>
-      </w:r>
-    </w:p>
-    <w:p/>
-    <w:p/>
-    <w:p>
-      <w:pPr>
+        <w:t xml:space="preserve">2.3 </w:t>
+      </w:r>
+      <w:r>
         <w:rPr>
           <w:b/>
           <w:bCs/>
           <w:sz w:val="28"/>
           <w:szCs w:val="28"/>
         </w:rPr>
-      </w:pPr>
-      <w:r>
-        <w:rPr>
-          <w:b/>
-          <w:bCs/>
-          <w:sz w:val="28"/>
-          <w:szCs w:val="28"/>
-        </w:rPr>
-        <w:t>SQL Bench</w:t>
-      </w:r>
-    </w:p>
-    <w:p/>
-    <w:p>
-      <w:pPr>
-        <w:rPr>
-          <w:b/>
-          <w:bCs/>
-          <w:sz w:val="28"/>
-          <w:szCs w:val="28"/>
-        </w:rPr>
-      </w:pPr>
-      <w:r>
-        <w:rPr>
-          <w:b/>
-          <w:bCs/>
-          <w:sz w:val="28"/>
-          <w:szCs w:val="28"/>
-        </w:rPr>
         <w:t>Zoom</w:t>
       </w:r>
     </w:p>
     <w:p>
+      <w:pPr>
+        <w:ind w:left="360"/>
+      </w:pPr>
+      <w:r>
+        <w:t xml:space="preserve">1) </w:t>
+      </w:r>
       <w:r>
         <w:t xml:space="preserve">Got URL: </w:t>
       </w:r>
@@ -1475,13 +1761,30 @@
       </w:hyperlink>
     </w:p>
     <w:p>
+      <w:pPr>
+        <w:ind w:left="360"/>
+      </w:pPr>
       <w:r>
         <w:t>Create a new user account</w:t>
       </w:r>
     </w:p>
-    <w:p/>
-    <w:p/>
-    <w:p>
+    <w:p>
+      <w:pPr>
+        <w:ind w:left="720"/>
+      </w:pPr>
+    </w:p>
+    <w:p>
+      <w:pPr>
+        <w:ind w:left="720"/>
+      </w:pPr>
+    </w:p>
+    <w:p>
+      <w:pPr>
+        <w:ind w:left="360"/>
+      </w:pPr>
+      <w:r>
+        <w:t xml:space="preserve">2) </w:t>
+      </w:r>
       <w:r>
         <w:t xml:space="preserve">Go to URL: </w:t>
       </w:r>
@@ -1498,12 +1801,26 @@
       </w:r>
     </w:p>
     <w:p>
-      <w:r>
-        <w:t>Double click the downloaded “ZooInstaller.exe”  the Zoom will be installed automatically</w:t>
-      </w:r>
-    </w:p>
-    <w:p>
-      <w:r>
+      <w:pPr>
+        <w:ind w:left="360"/>
+      </w:pPr>
+      <w:r>
+        <w:t>Double click the downloaded “</w:t>
+      </w:r>
+      <w:proofErr w:type="gramStart"/>
+      <w:r>
+        <w:t>ZooInstaller.exe”  the</w:t>
+      </w:r>
+      <w:proofErr w:type="gramEnd"/>
+      <w:r>
+        <w:t xml:space="preserve"> Zoom will be installed automatically</w:t>
+      </w:r>
+    </w:p>
+    <w:p>
+      <w:r>
+        <w:rPr>
+          <w:noProof/>
+        </w:rPr>
         <w:drawing>
           <wp:inline distT="0" distB="0" distL="0" distR="0" wp14:anchorId="60060DA9" wp14:editId="6346FAB0">
             <wp:extent cx="5649113" cy="3762900"/>
@@ -1543,13 +1860,26 @@
     </w:p>
     <w:p/>
     <w:p>
+      <w:pPr>
+        <w:ind w:firstLine="720"/>
+      </w:pPr>
+      <w:r>
+        <w:t xml:space="preserve">3) </w:t>
+      </w:r>
       <w:r>
         <w:t>Select “Sign In”</w:t>
       </w:r>
     </w:p>
     <w:p/>
     <w:p>
-      <w:r>
+      <w:pPr>
+        <w:ind w:firstLine="720"/>
+      </w:pPr>
+      <w:r>
+        <w:rPr>
+          <w:noProof/>
+        </w:rPr>
+        <w:lastRenderedPageBreak/>
         <w:drawing>
           <wp:inline distT="0" distB="0" distL="0" distR="0" wp14:anchorId="7A9A0255" wp14:editId="015867A6">
             <wp:extent cx="5668166" cy="3781953"/>
@@ -1588,6 +1918,12 @@
       </w:r>
     </w:p>
     <w:p>
+      <w:pPr>
+        <w:ind w:firstLine="720"/>
+      </w:pPr>
+      <w:r>
+        <w:t>4)</w:t>
+      </w:r>
       <w:r>
         <w:t>Enter your email and password to sign in your account</w:t>
       </w:r>
@@ -1596,18 +1932,53 @@
     <w:p/>
     <w:p/>
     <w:p/>
-    <w:p/>
-    <w:p>
-      <w:r>
-        <w:t>Reference to read:</w:t>
-      </w:r>
-    </w:p>
-    <w:p>
+    <w:p>
+      <w:pPr>
+        <w:pStyle w:val="ListParagraph"/>
+        <w:rPr>
+          <w:b/>
+          <w:bCs/>
+          <w:sz w:val="28"/>
+          <w:szCs w:val="28"/>
+        </w:rPr>
+      </w:pPr>
+    </w:p>
+    <w:p>
+      <w:pPr>
+        <w:pStyle w:val="ListParagraph"/>
+        <w:numPr>
+          <w:ilvl w:val="0"/>
+          <w:numId w:val="4"/>
+        </w:numPr>
+        <w:rPr>
+          <w:b/>
+          <w:bCs/>
+          <w:sz w:val="28"/>
+          <w:szCs w:val="28"/>
+        </w:rPr>
+      </w:pPr>
+      <w:r>
+        <w:rPr>
+          <w:b/>
+          <w:bCs/>
+          <w:sz w:val="28"/>
+          <w:szCs w:val="28"/>
+        </w:rPr>
+        <w:t>Reference:</w:t>
+      </w:r>
+    </w:p>
+    <w:p>
+      <w:pPr>
+        <w:ind w:left="360"/>
+      </w:pPr>
       <w:r>
         <w:t>How to Join a Zoom Meeting</w:t>
       </w:r>
     </w:p>
     <w:p>
+      <w:pPr>
+        <w:ind w:left="360"/>
+      </w:pPr>
       <w:hyperlink r:id="rId37" w:history="1">
         <w:r>
           <w:rPr>
@@ -1618,11 +1989,17 @@
       </w:hyperlink>
     </w:p>
     <w:p>
+      <w:pPr>
+        <w:ind w:left="360"/>
+      </w:pPr>
       <w:r>
         <w:t>Learn Git In 15 Minutes</w:t>
       </w:r>
     </w:p>
     <w:p>
+      <w:pPr>
+        <w:ind w:left="360"/>
+      </w:pPr>
       <w:hyperlink r:id="rId38" w:history="1">
         <w:r>
           <w:rPr>
@@ -1637,7 +2014,6 @@
     <w:p/>
     <w:p>
       <w:r>
-        <w:lastRenderedPageBreak/>
         <w:t xml:space="preserve"> </w:t>
       </w:r>
     </w:p>
@@ -1854,6 +2230,127 @@
     </w:lvl>
   </w:abstractNum>
   <w:abstractNum w:abstractNumId="1" w15:restartNumberingAfterBreak="0">
+    <w:nsid w:val="058E53FF"/>
+    <w:multiLevelType w:val="multilevel"/>
+    <w:tmpl w:val="833AB0E2"/>
+    <w:lvl w:ilvl="0">
+      <w:start w:val="1"/>
+      <w:numFmt w:val="decimal"/>
+      <w:lvlText w:val="%1."/>
+      <w:lvlJc w:val="left"/>
+      <w:pPr>
+        <w:ind w:left="720" w:hanging="360"/>
+      </w:pPr>
+      <w:rPr>
+        <w:rFonts w:hint="default"/>
+      </w:rPr>
+    </w:lvl>
+    <w:lvl w:ilvl="1">
+      <w:start w:val="2"/>
+      <w:numFmt w:val="decimal"/>
+      <w:isLgl/>
+      <w:lvlText w:val="%1.%2"/>
+      <w:lvlJc w:val="left"/>
+      <w:pPr>
+        <w:ind w:left="1095" w:hanging="375"/>
+      </w:pPr>
+      <w:rPr>
+        <w:rFonts w:hint="default"/>
+      </w:rPr>
+    </w:lvl>
+    <w:lvl w:ilvl="2">
+      <w:start w:val="1"/>
+      <w:numFmt w:val="decimal"/>
+      <w:isLgl/>
+      <w:lvlText w:val="%1.%2.%3"/>
+      <w:lvlJc w:val="left"/>
+      <w:pPr>
+        <w:ind w:left="1800" w:hanging="720"/>
+      </w:pPr>
+      <w:rPr>
+        <w:rFonts w:hint="default"/>
+      </w:rPr>
+    </w:lvl>
+    <w:lvl w:ilvl="3">
+      <w:start w:val="1"/>
+      <w:numFmt w:val="decimal"/>
+      <w:isLgl/>
+      <w:lvlText w:val="%1.%2.%3.%4"/>
+      <w:lvlJc w:val="left"/>
+      <w:pPr>
+        <w:ind w:left="2520" w:hanging="1080"/>
+      </w:pPr>
+      <w:rPr>
+        <w:rFonts w:hint="default"/>
+      </w:rPr>
+    </w:lvl>
+    <w:lvl w:ilvl="4">
+      <w:start w:val="1"/>
+      <w:numFmt w:val="decimal"/>
+      <w:isLgl/>
+      <w:lvlText w:val="%1.%2.%3.%4.%5"/>
+      <w:lvlJc w:val="left"/>
+      <w:pPr>
+        <w:ind w:left="2880" w:hanging="1080"/>
+      </w:pPr>
+      <w:rPr>
+        <w:rFonts w:hint="default"/>
+      </w:rPr>
+    </w:lvl>
+    <w:lvl w:ilvl="5">
+      <w:start w:val="1"/>
+      <w:numFmt w:val="decimal"/>
+      <w:isLgl/>
+      <w:lvlText w:val="%1.%2.%3.%4.%5.%6"/>
+      <w:lvlJc w:val="left"/>
+      <w:pPr>
+        <w:ind w:left="3600" w:hanging="1440"/>
+      </w:pPr>
+      <w:rPr>
+        <w:rFonts w:hint="default"/>
+      </w:rPr>
+    </w:lvl>
+    <w:lvl w:ilvl="6">
+      <w:start w:val="1"/>
+      <w:numFmt w:val="decimal"/>
+      <w:isLgl/>
+      <w:lvlText w:val="%1.%2.%3.%4.%5.%6.%7"/>
+      <w:lvlJc w:val="left"/>
+      <w:pPr>
+        <w:ind w:left="3960" w:hanging="1440"/>
+      </w:pPr>
+      <w:rPr>
+        <w:rFonts w:hint="default"/>
+      </w:rPr>
+    </w:lvl>
+    <w:lvl w:ilvl="7">
+      <w:start w:val="1"/>
+      <w:numFmt w:val="decimal"/>
+      <w:isLgl/>
+      <w:lvlText w:val="%1.%2.%3.%4.%5.%6.%7.%8"/>
+      <w:lvlJc w:val="left"/>
+      <w:pPr>
+        <w:ind w:left="4680" w:hanging="1800"/>
+      </w:pPr>
+      <w:rPr>
+        <w:rFonts w:hint="default"/>
+      </w:rPr>
+    </w:lvl>
+    <w:lvl w:ilvl="8">
+      <w:start w:val="1"/>
+      <w:numFmt w:val="decimal"/>
+      <w:isLgl/>
+      <w:lvlText w:val="%1.%2.%3.%4.%5.%6.%7.%8.%9"/>
+      <w:lvlJc w:val="left"/>
+      <w:pPr>
+        <w:ind w:left="5400" w:hanging="2160"/>
+      </w:pPr>
+      <w:rPr>
+        <w:rFonts w:hint="default"/>
+      </w:rPr>
+    </w:lvl>
+  </w:abstractNum>
+  <w:abstractNum w:abstractNumId="2" w15:restartNumberingAfterBreak="0">
     <w:nsid w:val="488613BE"/>
     <w:multiLevelType w:val="hybridMultilevel"/>
     <w:tmpl w:val="4240E072"/>
@@ -1942,7 +2439,7 @@
       </w:pPr>
     </w:lvl>
   </w:abstractNum>
-  <w:abstractNum w:abstractNumId="2" w15:restartNumberingAfterBreak="0">
+  <w:abstractNum w:abstractNumId="3" w15:restartNumberingAfterBreak="0">
     <w:nsid w:val="5DEF53D5"/>
     <w:multiLevelType w:val="hybridMultilevel"/>
     <w:tmpl w:val="A210E5D4"/>
@@ -2035,9 +2532,12 @@
     <w:abstractNumId w:val="0"/>
   </w:num>
   <w:num w:numId="2">
+    <w:abstractNumId w:val="3"/>
+  </w:num>
+  <w:num w:numId="3">
     <w:abstractNumId w:val="2"/>
   </w:num>
-  <w:num w:numId="3">
+  <w:num w:numId="4">
     <w:abstractNumId w:val="1"/>
   </w:num>
 </w:numbering>

</xml_diff>